<commit_message>
fix with removal of unnecessary dummy variable
</commit_message>
<xml_diff>
--- a/report/report.docx
+++ b/report/report.docx
@@ -636,6 +636,40 @@
         </w:rPr>
         <w:t>.</w:t>
       </w:r>
+      <w:r>
+        <w:rPr>
+          <w:color w:val="FF0000"/>
+        </w:rPr>
+        <w:t xml:space="preserve"> After that, I computed the p-values for each of the variables, and removed the baseline for the dummies: </w:t>
+      </w:r>
+      <w:r>
+        <w:rPr>
+          <w:color w:val="FF0000"/>
+        </w:rPr>
+        <w:t>['Customer Segment</w:t>
+      </w:r>
+      <w:proofErr w:type="gramStart"/>
+      <w:r>
+        <w:rPr>
+          <w:color w:val="FF0000"/>
+        </w:rPr>
+        <w:t>']_</w:t>
+      </w:r>
+      <w:proofErr w:type="gramEnd"/>
+      <w:r>
+        <w:rPr>
+          <w:color w:val="FF0000"/>
+        </w:rPr>
+        <w:t>Loyalty Club Only</w:t>
+      </w:r>
+      <w:r>
+        <w:rPr>
+          <w:color w:val="FF0000"/>
+        </w:rPr>
+        <w:t>.</w:t>
+      </w:r>
+      <w:bookmarkStart w:id="4" w:name="_GoBack"/>
+      <w:bookmarkEnd w:id="4"/>
     </w:p>
     <w:p>
       <w:pPr>
@@ -807,13 +841,13 @@
         <w:rPr>
           <w:color w:val="FF0000"/>
         </w:rPr>
-        <w:t>If we analyze the R squared result obtained by my linear regression model, we’ll see that it resulted in a value of 0.</w:t>
-      </w:r>
-      <w:r>
-        <w:rPr>
-          <w:color w:val="FF0000"/>
-        </w:rPr>
-        <w:t>7171</w:t>
+        <w:t xml:space="preserve">If we analyze the R squared result obtained by my linear regression model, we’ll see that it resulted in a value of </w:t>
+      </w:r>
+      <w:r>
+        <w:rPr>
+          <w:color w:val="FF0000"/>
+        </w:rPr>
+        <w:t>0.8317</w:t>
       </w:r>
       <w:r>
         <w:rPr>
@@ -839,16 +873,6 @@
         </w:rPr>
         <w:t xml:space="preserve"> In the next question I present the regression equation, which uses only attributes with a p-value below 0.05. The p-value for each variable that I originally had in my dataset is:</w:t>
       </w:r>
-    </w:p>
-    <w:p>
-      <w:pPr>
-        <w:pStyle w:val="Normal1"/>
-        <w:ind w:left="720"/>
-        <w:contextualSpacing/>
-        <w:rPr>
-          <w:color w:val="FF0000"/>
-        </w:rPr>
-      </w:pPr>
     </w:p>
     <w:p>
       <w:pPr>
@@ -856,7 +880,7 @@
         <w:widowControl w:val="0"/>
         <w:numPr>
           <w:ilvl w:val="0"/>
-          <w:numId w:val="7"/>
+          <w:numId w:val="8"/>
         </w:numPr>
         <w:autoSpaceDE w:val="0"/>
         <w:autoSpaceDN w:val="0"/>
@@ -879,7 +903,7 @@
         <w:widowControl w:val="0"/>
         <w:numPr>
           <w:ilvl w:val="0"/>
-          <w:numId w:val="7"/>
+          <w:numId w:val="8"/>
         </w:numPr>
         <w:autoSpaceDE w:val="0"/>
         <w:autoSpaceDN w:val="0"/>
@@ -902,7 +926,7 @@
         <w:widowControl w:val="0"/>
         <w:numPr>
           <w:ilvl w:val="0"/>
-          <w:numId w:val="7"/>
+          <w:numId w:val="8"/>
         </w:numPr>
         <w:autoSpaceDE w:val="0"/>
         <w:autoSpaceDN w:val="0"/>
@@ -947,7 +971,7 @@
         <w:widowControl w:val="0"/>
         <w:numPr>
           <w:ilvl w:val="0"/>
-          <w:numId w:val="7"/>
+          <w:numId w:val="8"/>
         </w:numPr>
         <w:autoSpaceDE w:val="0"/>
         <w:autoSpaceDN w:val="0"/>
@@ -966,11 +990,123 @@
     </w:p>
     <w:p>
       <w:pPr>
-        <w:pStyle w:val="Normal1"/>
+        <w:pStyle w:val="ListParagraph"/>
+        <w:widowControl w:val="0"/>
         <w:numPr>
           <w:ilvl w:val="0"/>
-          <w:numId w:val="7"/>
+          <w:numId w:val="8"/>
         </w:numPr>
+        <w:autoSpaceDE w:val="0"/>
+        <w:autoSpaceDN w:val="0"/>
+        <w:adjustRightInd w:val="0"/>
+        <w:spacing w:line="240" w:lineRule="auto"/>
+        <w:rPr>
+          <w:color w:val="FF0000"/>
+        </w:rPr>
+      </w:pPr>
+      <w:r>
+        <w:rPr>
+          <w:color w:val="FF0000"/>
+        </w:rPr>
+        <w:t>['Customer Segment</w:t>
+      </w:r>
+      <w:proofErr w:type="gramStart"/>
+      <w:r>
+        <w:rPr>
+          <w:color w:val="FF0000"/>
+        </w:rPr>
+        <w:t>']_</w:t>
+      </w:r>
+      <w:proofErr w:type="gramEnd"/>
+      <w:r>
+        <w:rPr>
+          <w:color w:val="FF0000"/>
+        </w:rPr>
+        <w:t>Credit Card Only has a p-value of 1.59755756527e-105</w:t>
+      </w:r>
+    </w:p>
+    <w:p>
+      <w:pPr>
+        <w:pStyle w:val="ListParagraph"/>
+        <w:widowControl w:val="0"/>
+        <w:numPr>
+          <w:ilvl w:val="0"/>
+          <w:numId w:val="8"/>
+        </w:numPr>
+        <w:autoSpaceDE w:val="0"/>
+        <w:autoSpaceDN w:val="0"/>
+        <w:adjustRightInd w:val="0"/>
+        <w:spacing w:line="240" w:lineRule="auto"/>
+        <w:rPr>
+          <w:color w:val="FF0000"/>
+        </w:rPr>
+      </w:pPr>
+      <w:r>
+        <w:rPr>
+          <w:color w:val="FF0000"/>
+        </w:rPr>
+        <w:t>['Customer Segment</w:t>
+      </w:r>
+      <w:proofErr w:type="gramStart"/>
+      <w:r>
+        <w:rPr>
+          <w:color w:val="FF0000"/>
+        </w:rPr>
+        <w:t>']_</w:t>
+      </w:r>
+      <w:proofErr w:type="gramEnd"/>
+      <w:r>
+        <w:rPr>
+          <w:color w:val="FF0000"/>
+        </w:rPr>
+        <w:t>Loyalty Club and Credit Card has a p-value of 3.76987503221e-224</w:t>
+      </w:r>
+    </w:p>
+    <w:p>
+      <w:pPr>
+        <w:pStyle w:val="ListParagraph"/>
+        <w:widowControl w:val="0"/>
+        <w:numPr>
+          <w:ilvl w:val="0"/>
+          <w:numId w:val="8"/>
+        </w:numPr>
+        <w:autoSpaceDE w:val="0"/>
+        <w:autoSpaceDN w:val="0"/>
+        <w:adjustRightInd w:val="0"/>
+        <w:spacing w:line="240" w:lineRule="auto"/>
+        <w:rPr>
+          <w:color w:val="FF0000"/>
+        </w:rPr>
+      </w:pPr>
+      <w:r>
+        <w:rPr>
+          <w:color w:val="FF0000"/>
+        </w:rPr>
+        <w:t>['Customer Segment</w:t>
+      </w:r>
+      <w:proofErr w:type="gramStart"/>
+      <w:r>
+        <w:rPr>
+          <w:color w:val="FF0000"/>
+        </w:rPr>
+        <w:t>']_</w:t>
+      </w:r>
+      <w:proofErr w:type="gramEnd"/>
+      <w:r>
+        <w:rPr>
+          <w:color w:val="FF0000"/>
+        </w:rPr>
+        <w:t>Store Mailing List has a p-value of 3.33692101866e-305</w:t>
+      </w:r>
+    </w:p>
+    <w:p>
+      <w:pPr>
+        <w:pStyle w:val="Normal1"/>
+        <w:numPr>
+          <w:ilvl w:val="0"/>
+          <w:numId w:val="8"/>
+        </w:numPr>
+        <w:contextualSpacing/>
         <w:rPr>
           <w:color w:val="FF0000"/>
         </w:rPr>
@@ -993,6 +1129,7 @@
         <w:contextualSpacing/>
       </w:pPr>
       <w:r>
+        <w:lastRenderedPageBreak/>
         <w:t xml:space="preserve">What is the best linear regression equation based on the available data? Each coefficient should </w:t>
       </w:r>
       <w:r>
@@ -1018,8 +1155,7 @@
         <w:rPr>
           <w:color w:val="FF0000"/>
         </w:rPr>
-        <w:lastRenderedPageBreak/>
-        <w:t xml:space="preserve">Y = 106.28 * </w:t>
+        <w:t xml:space="preserve">Y = 66.98 * </w:t>
       </w:r>
       <w:proofErr w:type="spellStart"/>
       <w:r>
@@ -1047,13 +1183,21 @@
         <w:rPr>
           <w:color w:val="FF0000"/>
         </w:rPr>
-        <w:t xml:space="preserve"> Products Purchased + 0 * Credit Card + 44.02</w:t>
-      </w:r>
-      <w:r>
-        <w:rPr>
-          <w:color w:val="FF0000"/>
-        </w:rPr>
-        <w:br/>
+        <w:t xml:space="preserve"> Products Purchased + 149.36 * ['Customer Segment</w:t>
+      </w:r>
+      <w:proofErr w:type="gramStart"/>
+      <w:r>
+        <w:rPr>
+          <w:color w:val="FF0000"/>
+        </w:rPr>
+        <w:t>']_</w:t>
+      </w:r>
+      <w:proofErr w:type="gramEnd"/>
+      <w:r>
+        <w:rPr>
+          <w:color w:val="FF0000"/>
+        </w:rPr>
+        <w:t>Credit Card Only + 431.19 * ['Customer Segment']_Loyalty Club and Credit Card + -96.06 * ['Customer Segment']_Store Mailing List + 0 * ['Customer Segment']_Loyalty Club Only + 154.11</w:t>
       </w:r>
     </w:p>
     <w:p>
@@ -1109,8 +1253,8 @@
         <w:pStyle w:val="Heading2"/>
         <w:contextualSpacing w:val="0"/>
       </w:pPr>
-      <w:bookmarkStart w:id="4" w:name="h.dhiw79nwa5la" w:colFirst="0" w:colLast="0"/>
-      <w:bookmarkEnd w:id="4"/>
+      <w:bookmarkStart w:id="5" w:name="h.dhiw79nwa5la" w:colFirst="0" w:colLast="0"/>
+      <w:bookmarkEnd w:id="5"/>
       <w:r>
         <w:t>Step 3: Presentation/Visualization</w:t>
       </w:r>
@@ -1250,7 +1394,7 @@
         <w:rPr>
           <w:color w:val="FF0000"/>
         </w:rPr>
-        <w:t>67569.52</w:t>
+        <w:t>69146.07</w:t>
       </w:r>
       <w:r>
         <w:rPr>
@@ -1288,7 +1432,7 @@
         <w:rPr>
           <w:color w:val="FF0000"/>
         </w:rPr>
-        <w:t>23156.03</w:t>
+        <w:t>23612.44</w:t>
       </w:r>
       <w:r>
         <w:rPr>
@@ -1300,15 +1444,7 @@
         <w:rPr>
           <w:color w:val="FF0000"/>
         </w:rPr>
-        <w:t>Evidently, there is a cost to print and distribute all the 250 catalogs, which is 250 * 6.50 = USD 1625</w:t>
-      </w:r>
-      <w:bookmarkStart w:id="5" w:name="_GoBack"/>
-      <w:bookmarkEnd w:id="5"/>
-      <w:r>
-        <w:rPr>
-          <w:color w:val="FF0000"/>
-        </w:rPr>
-        <w:t>.00, which should be then decreased from the revenue.</w:t>
+        <w:t>Evidently, there is a cost to print and distribute all the 250 catalogs, which is 250 * 6.50 = USD 1625.00, which should be then decreased from the revenue.</w:t>
       </w:r>
     </w:p>
     <w:p>
@@ -1337,7 +1473,7 @@
         <w:rPr>
           <w:color w:val="FF0000"/>
         </w:rPr>
-        <w:t>23156.03</w:t>
+        <w:t>23612.44</w:t>
       </w:r>
       <w:r>
         <w:rPr>
@@ -1349,7 +1485,7 @@
         <w:rPr>
           <w:color w:val="FF0000"/>
         </w:rPr>
-        <w:t>21531.03</w:t>
+        <w:t>21987.44</w:t>
       </w:r>
       <w:r>
         <w:rPr>
@@ -2003,6 +2139,119 @@
     </w:lvl>
   </w:abstractNum>
   <w:abstractNum w:abstractNumId="5">
+    <w:nsid w:val="6D21562A"/>
+    <w:multiLevelType w:val="hybridMultilevel"/>
+    <w:tmpl w:val="B3E4DFD2"/>
+    <w:lvl w:ilvl="0" w:tplc="04090001">
+      <w:start w:val="1"/>
+      <w:numFmt w:val="bullet"/>
+      <w:lvlText w:val=""/>
+      <w:lvlJc w:val="left"/>
+      <w:pPr>
+        <w:ind w:left="1440" w:hanging="360"/>
+      </w:pPr>
+      <w:rPr>
+        <w:rFonts w:ascii="Symbol" w:hAnsi="Symbol" w:hint="default"/>
+      </w:rPr>
+    </w:lvl>
+    <w:lvl w:ilvl="1" w:tplc="04090003" w:tentative="1">
+      <w:start w:val="1"/>
+      <w:numFmt w:val="bullet"/>
+      <w:lvlText w:val="o"/>
+      <w:lvlJc w:val="left"/>
+      <w:pPr>
+        <w:ind w:left="2160" w:hanging="360"/>
+      </w:pPr>
+      <w:rPr>
+        <w:rFonts w:ascii="Courier New" w:hAnsi="Courier New" w:cs="Courier New" w:hint="default"/>
+      </w:rPr>
+    </w:lvl>
+    <w:lvl w:ilvl="2" w:tplc="04090005" w:tentative="1">
+      <w:start w:val="1"/>
+      <w:numFmt w:val="bullet"/>
+      <w:lvlText w:val=""/>
+      <w:lvlJc w:val="left"/>
+      <w:pPr>
+        <w:ind w:left="2880" w:hanging="360"/>
+      </w:pPr>
+      <w:rPr>
+        <w:rFonts w:ascii="Wingdings" w:hAnsi="Wingdings" w:hint="default"/>
+      </w:rPr>
+    </w:lvl>
+    <w:lvl w:ilvl="3" w:tplc="04090001" w:tentative="1">
+      <w:start w:val="1"/>
+      <w:numFmt w:val="bullet"/>
+      <w:lvlText w:val=""/>
+      <w:lvlJc w:val="left"/>
+      <w:pPr>
+        <w:ind w:left="3600" w:hanging="360"/>
+      </w:pPr>
+      <w:rPr>
+        <w:rFonts w:ascii="Symbol" w:hAnsi="Symbol" w:hint="default"/>
+      </w:rPr>
+    </w:lvl>
+    <w:lvl w:ilvl="4" w:tplc="04090003" w:tentative="1">
+      <w:start w:val="1"/>
+      <w:numFmt w:val="bullet"/>
+      <w:lvlText w:val="o"/>
+      <w:lvlJc w:val="left"/>
+      <w:pPr>
+        <w:ind w:left="4320" w:hanging="360"/>
+      </w:pPr>
+      <w:rPr>
+        <w:rFonts w:ascii="Courier New" w:hAnsi="Courier New" w:cs="Courier New" w:hint="default"/>
+      </w:rPr>
+    </w:lvl>
+    <w:lvl w:ilvl="5" w:tplc="04090005" w:tentative="1">
+      <w:start w:val="1"/>
+      <w:numFmt w:val="bullet"/>
+      <w:lvlText w:val=""/>
+      <w:lvlJc w:val="left"/>
+      <w:pPr>
+        <w:ind w:left="5040" w:hanging="360"/>
+      </w:pPr>
+      <w:rPr>
+        <w:rFonts w:ascii="Wingdings" w:hAnsi="Wingdings" w:hint="default"/>
+      </w:rPr>
+    </w:lvl>
+    <w:lvl w:ilvl="6" w:tplc="04090001" w:tentative="1">
+      <w:start w:val="1"/>
+      <w:numFmt w:val="bullet"/>
+      <w:lvlText w:val=""/>
+      <w:lvlJc w:val="left"/>
+      <w:pPr>
+        <w:ind w:left="5760" w:hanging="360"/>
+      </w:pPr>
+      <w:rPr>
+        <w:rFonts w:ascii="Symbol" w:hAnsi="Symbol" w:hint="default"/>
+      </w:rPr>
+    </w:lvl>
+    <w:lvl w:ilvl="7" w:tplc="04090003" w:tentative="1">
+      <w:start w:val="1"/>
+      <w:numFmt w:val="bullet"/>
+      <w:lvlText w:val="o"/>
+      <w:lvlJc w:val="left"/>
+      <w:pPr>
+        <w:ind w:left="6480" w:hanging="360"/>
+      </w:pPr>
+      <w:rPr>
+        <w:rFonts w:ascii="Courier New" w:hAnsi="Courier New" w:cs="Courier New" w:hint="default"/>
+      </w:rPr>
+    </w:lvl>
+    <w:lvl w:ilvl="8" w:tplc="04090005" w:tentative="1">
+      <w:start w:val="1"/>
+      <w:numFmt w:val="bullet"/>
+      <w:lvlText w:val=""/>
+      <w:lvlJc w:val="left"/>
+      <w:pPr>
+        <w:ind w:left="7200" w:hanging="360"/>
+      </w:pPr>
+      <w:rPr>
+        <w:rFonts w:ascii="Wingdings" w:hAnsi="Wingdings" w:hint="default"/>
+      </w:rPr>
+    </w:lvl>
+  </w:abstractNum>
+  <w:abstractNum w:abstractNumId="6">
     <w:nsid w:val="78AF20B5"/>
     <w:multiLevelType w:val="multilevel"/>
     <w:tmpl w:val="ECA62A30"/>
@@ -2115,7 +2364,7 @@
       </w:rPr>
     </w:lvl>
   </w:abstractNum>
-  <w:abstractNum w:abstractNumId="6">
+  <w:abstractNum w:abstractNumId="7">
     <w:nsid w:val="7B2B6AC0"/>
     <w:multiLevelType w:val="multilevel"/>
     <w:tmpl w:val="35AA18E6"/>
@@ -2232,10 +2481,10 @@
     <w:abstractNumId w:val="4"/>
   </w:num>
   <w:num w:numId="2">
-    <w:abstractNumId w:val="5"/>
+    <w:abstractNumId w:val="6"/>
   </w:num>
   <w:num w:numId="3">
-    <w:abstractNumId w:val="6"/>
+    <w:abstractNumId w:val="7"/>
   </w:num>
   <w:num w:numId="4">
     <w:abstractNumId w:val="0"/>
@@ -2248,6 +2497,9 @@
   </w:num>
   <w:num w:numId="7">
     <w:abstractNumId w:val="2"/>
+  </w:num>
+  <w:num w:numId="8">
+    <w:abstractNumId w:val="5"/>
   </w:num>
 </w:numbering>
 </file>

</xml_diff>